<commit_message>
intento fallido 3 de arreglo de contador de ventas en Ventacajero.php
</commit_message>
<xml_diff>
--- a/Documentacion/Informes/Informe final (2).docx
+++ b/Documentacion/Informes/Informe final (2).docx
@@ -68,7 +68,13 @@
         <w:rPr>
           <w:color w:val="000000"/>
         </w:rPr>
-        <w:t>La empresa cuenta con la materia prima (computadores) necesaria para la implementación  del aplicativo</w:t>
+        <w:t xml:space="preserve">La empresa cuenta con la materia prima (computadores) necesaria para la implementación  del </w:t>
+      </w:r>
+      <w:r>
+        <w:rPr>
+          <w:color w:val="000000"/>
+        </w:rPr>
+        <w:t>software</w:t>
       </w:r>
     </w:p>
     <w:p>
@@ -3590,10 +3596,7 @@
         <w:t>Los trabajadores que respondieron que sí están satisfechos  con el desempeño de su negocio actual comentaron que era debido al buen funcionamiento que tenían, además de que ya estaban acostumbrados al sistema actual y el trabajador que no estaba tan satisfecho comentó que era a causa de los errores que se cometía el negocio aunque no fueran muy frecuentes.</w:t>
       </w:r>
     </w:p>
-    <w:p>
-      <w:bookmarkStart w:id="0" w:name="_GoBack"/>
-    </w:p>
-    <w:bookmarkEnd w:id="0"/>
+    <w:p/>
     <w:p>
       <w:pPr>
         <w:numPr>
@@ -6400,7 +6403,7 @@
 
 <file path=word/numbering.xml><?xml version="1.0" encoding="utf-8"?>
 <w:numbering xmlns:wpc="http://schemas.microsoft.com/office/word/2010/wordprocessingCanvas" xmlns:mc="http://schemas.openxmlformats.org/markup-compatibility/2006" xmlns:o="urn:schemas-microsoft-com:office:office" xmlns:r="http://schemas.openxmlformats.org/officeDocument/2006/relationships" xmlns:m="http://schemas.openxmlformats.org/officeDocument/2006/math" xmlns:v="urn:schemas-microsoft-com:vml" xmlns:wp14="http://schemas.microsoft.com/office/word/2010/wordprocessingDrawing" xmlns:wp="http://schemas.openxmlformats.org/drawingml/2006/wordprocessingDrawing" xmlns:w10="urn:schemas-microsoft-com:office:word" xmlns:w="http://schemas.openxmlformats.org/wordprocessingml/2006/main" xmlns:w14="http://schemas.microsoft.com/office/word/2010/wordml" xmlns:w15="http://schemas.microsoft.com/office/word/2012/wordml" xmlns:wpg="http://schemas.microsoft.com/office/word/2010/wordprocessingGroup" xmlns:wpi="http://schemas.microsoft.com/office/word/2010/wordprocessingInk" xmlns:wne="http://schemas.microsoft.com/office/word/2006/wordml" xmlns:wps="http://schemas.microsoft.com/office/word/2010/wordprocessingShape" mc:Ignorable="w14 w15 wp14">
-  <w:abstractNum w:abstractNumId="0">
+  <w:abstractNum w:abstractNumId="0" w15:restartNumberingAfterBreak="0">
     <w:nsid w:val="1635202D"/>
     <w:multiLevelType w:val="multilevel"/>
     <w:tmpl w:val="753C06C8"/>
@@ -6514,7 +6517,7 @@
       </w:rPr>
     </w:lvl>
   </w:abstractNum>
-  <w:abstractNum w:abstractNumId="1">
+  <w:abstractNum w:abstractNumId="1" w15:restartNumberingAfterBreak="0">
     <w:nsid w:val="66F46359"/>
     <w:multiLevelType w:val="multilevel"/>
     <w:tmpl w:val="51185F42"/>
@@ -6627,7 +6630,7 @@
       </w:rPr>
     </w:lvl>
   </w:abstractNum>
-  <w:abstractNum w:abstractNumId="2">
+  <w:abstractNum w:abstractNumId="2" w15:restartNumberingAfterBreak="0">
     <w:nsid w:val="723E0CB4"/>
     <w:multiLevelType w:val="multilevel"/>
     <w:tmpl w:val="0DF0F492"/>
@@ -6740,7 +6743,7 @@
       </w:rPr>
     </w:lvl>
   </w:abstractNum>
-  <w:abstractNum w:abstractNumId="3">
+  <w:abstractNum w:abstractNumId="3" w15:restartNumberingAfterBreak="0">
     <w:nsid w:val="74925174"/>
     <w:multiLevelType w:val="multilevel"/>
     <w:tmpl w:val="327AC2C8"/>
@@ -6853,7 +6856,7 @@
       </w:rPr>
     </w:lvl>
   </w:abstractNum>
-  <w:abstractNum w:abstractNumId="4">
+  <w:abstractNum w:abstractNumId="4" w15:restartNumberingAfterBreak="0">
     <w:nsid w:val="7638021C"/>
     <w:multiLevelType w:val="multilevel"/>
     <w:tmpl w:val="09486F9C"/>
@@ -7591,7 +7594,6 @@
       <w:spacing w:after="0" w:line="240" w:lineRule="auto"/>
     </w:pPr>
     <w:tblPr>
-      <w:tblInd w:w="0" w:type="dxa"/>
       <w:tblBorders>
         <w:top w:val="single" w:sz="4" w:space="0" w:color="auto"/>
         <w:left w:val="single" w:sz="4" w:space="0" w:color="auto"/>
@@ -7600,12 +7602,6 @@
         <w:insideH w:val="single" w:sz="4" w:space="0" w:color="auto"/>
         <w:insideV w:val="single" w:sz="4" w:space="0" w:color="auto"/>
       </w:tblBorders>
-      <w:tblCellMar>
-        <w:top w:w="0" w:type="dxa"/>
-        <w:left w:w="108" w:type="dxa"/>
-        <w:bottom w:w="0" w:type="dxa"/>
-        <w:right w:w="108" w:type="dxa"/>
-      </w:tblCellMar>
     </w:tblPr>
   </w:style>
   <w:style w:type="paragraph" w:styleId="Subttulo">
@@ -7634,9 +7630,7 @@
       <w:tblStyleRowBandSize w:val="1"/>
       <w:tblStyleColBandSize w:val="1"/>
       <w:tblCellMar>
-        <w:top w:w="0" w:type="dxa"/>
         <w:left w:w="70" w:type="dxa"/>
-        <w:bottom w:w="0" w:type="dxa"/>
         <w:right w:w="70" w:type="dxa"/>
       </w:tblCellMar>
     </w:tblPr>
@@ -7647,9 +7641,7 @@
       <w:tblStyleRowBandSize w:val="1"/>
       <w:tblStyleColBandSize w:val="1"/>
       <w:tblCellMar>
-        <w:top w:w="0" w:type="dxa"/>
         <w:left w:w="70" w:type="dxa"/>
-        <w:bottom w:w="0" w:type="dxa"/>
         <w:right w:w="70" w:type="dxa"/>
       </w:tblCellMar>
     </w:tblPr>
@@ -7660,9 +7652,7 @@
       <w:tblStyleRowBandSize w:val="1"/>
       <w:tblStyleColBandSize w:val="1"/>
       <w:tblCellMar>
-        <w:top w:w="0" w:type="dxa"/>
         <w:left w:w="70" w:type="dxa"/>
-        <w:bottom w:w="0" w:type="dxa"/>
         <w:right w:w="70" w:type="dxa"/>
       </w:tblCellMar>
     </w:tblPr>
@@ -7673,9 +7663,7 @@
       <w:tblStyleRowBandSize w:val="1"/>
       <w:tblStyleColBandSize w:val="1"/>
       <w:tblCellMar>
-        <w:top w:w="0" w:type="dxa"/>
         <w:left w:w="70" w:type="dxa"/>
-        <w:bottom w:w="0" w:type="dxa"/>
         <w:right w:w="70" w:type="dxa"/>
       </w:tblCellMar>
     </w:tblPr>
@@ -7686,9 +7674,7 @@
       <w:tblStyleRowBandSize w:val="1"/>
       <w:tblStyleColBandSize w:val="1"/>
       <w:tblCellMar>
-        <w:top w:w="0" w:type="dxa"/>
         <w:left w:w="70" w:type="dxa"/>
-        <w:bottom w:w="0" w:type="dxa"/>
         <w:right w:w="70" w:type="dxa"/>
       </w:tblCellMar>
     </w:tblPr>
@@ -7702,9 +7688,7 @@
       <w:tblStyleRowBandSize w:val="1"/>
       <w:tblStyleColBandSize w:val="1"/>
       <w:tblCellMar>
-        <w:top w:w="0" w:type="dxa"/>
         <w:left w:w="70" w:type="dxa"/>
-        <w:bottom w:w="0" w:type="dxa"/>
         <w:right w:w="70" w:type="dxa"/>
       </w:tblCellMar>
     </w:tblPr>
@@ -7715,9 +7699,7 @@
       <w:tblStyleRowBandSize w:val="1"/>
       <w:tblStyleColBandSize w:val="1"/>
       <w:tblCellMar>
-        <w:top w:w="0" w:type="dxa"/>
         <w:left w:w="70" w:type="dxa"/>
-        <w:bottom w:w="0" w:type="dxa"/>
         <w:right w:w="70" w:type="dxa"/>
       </w:tblCellMar>
     </w:tblPr>
@@ -7728,9 +7710,7 @@
       <w:tblStyleRowBandSize w:val="1"/>
       <w:tblStyleColBandSize w:val="1"/>
       <w:tblCellMar>
-        <w:top w:w="0" w:type="dxa"/>
         <w:left w:w="70" w:type="dxa"/>
-        <w:bottom w:w="0" w:type="dxa"/>
         <w:right w:w="70" w:type="dxa"/>
       </w:tblCellMar>
     </w:tblPr>
@@ -7741,9 +7721,7 @@
       <w:tblStyleRowBandSize w:val="1"/>
       <w:tblStyleColBandSize w:val="1"/>
       <w:tblCellMar>
-        <w:top w:w="0" w:type="dxa"/>
         <w:left w:w="70" w:type="dxa"/>
-        <w:bottom w:w="0" w:type="dxa"/>
         <w:right w:w="70" w:type="dxa"/>
       </w:tblCellMar>
     </w:tblPr>
@@ -7754,9 +7732,7 @@
       <w:tblStyleRowBandSize w:val="1"/>
       <w:tblStyleColBandSize w:val="1"/>
       <w:tblCellMar>
-        <w:top w:w="0" w:type="dxa"/>
         <w:left w:w="70" w:type="dxa"/>
-        <w:bottom w:w="0" w:type="dxa"/>
         <w:right w:w="70" w:type="dxa"/>
       </w:tblCellMar>
     </w:tblPr>
@@ -7767,9 +7743,7 @@
       <w:tblStyleRowBandSize w:val="1"/>
       <w:tblStyleColBandSize w:val="1"/>
       <w:tblCellMar>
-        <w:top w:w="0" w:type="dxa"/>
         <w:left w:w="70" w:type="dxa"/>
-        <w:bottom w:w="0" w:type="dxa"/>
         <w:right w:w="70" w:type="dxa"/>
       </w:tblCellMar>
     </w:tblPr>
@@ -7780,9 +7754,7 @@
       <w:tblStyleRowBandSize w:val="1"/>
       <w:tblStyleColBandSize w:val="1"/>
       <w:tblCellMar>
-        <w:top w:w="0" w:type="dxa"/>
         <w:left w:w="70" w:type="dxa"/>
-        <w:bottom w:w="0" w:type="dxa"/>
         <w:right w:w="70" w:type="dxa"/>
       </w:tblCellMar>
     </w:tblPr>
@@ -7793,9 +7765,7 @@
       <w:tblStyleRowBandSize w:val="1"/>
       <w:tblStyleColBandSize w:val="1"/>
       <w:tblCellMar>
-        <w:top w:w="0" w:type="dxa"/>
         <w:left w:w="70" w:type="dxa"/>
-        <w:bottom w:w="0" w:type="dxa"/>
         <w:right w:w="70" w:type="dxa"/>
       </w:tblCellMar>
     </w:tblPr>

</xml_diff>